<commit_message>
Update old MS version 0.11
</commit_message>
<xml_diff>
--- a/reports/manuscript/lehtomäki_et_al_priocomp_v0_11_0.docx
+++ b/reports/manuscript/lehtomäki_et_al_priocomp_v0_11_0.docx
@@ -678,16 +678,16 @@
       <w:r>
         <w:t xml:space="preserve">When selecting a method for spatial prioritization of both biodiversity and ESs, it is important to consider the objectives of prioritization and what the data used is actually </w:t>
       </w:r>
-      <w:commentRangeStart w:id="4"/>
+      <w:commentRangeStart w:id="3"/>
       <w:r>
         <w:t>representing</w:t>
       </w:r>
-      <w:commentRangeEnd w:id="4"/>
+      <w:commentRangeEnd w:id="3"/>
       <w:r>
         <w:rPr>
           <w:rStyle w:val="CommentReference"/>
         </w:rPr>
-        <w:commentReference w:id="4"/>
+        <w:commentReference w:id="3"/>
       </w:r>
       <w:r>
         <w:t xml:space="preserve">. </w:t>
@@ -733,7 +733,7 @@
         <w:t>Introduction</w:t>
       </w:r>
       <w:r>
-        <w:commentReference w:id="5"/>
+        <w:commentReference w:id="4"/>
       </w:r>
     </w:p>
     <w:p>
@@ -1307,7 +1307,17 @@
         <w:rPr>
           <w:lang w:val="nl-NL"/>
         </w:rPr>
-        <w:instrText>ADDIN CSL_CITATION { "citationItems" : [ { "id" : "ITEM-1", "itemData" : { "DOI" : "10.1016/j.envsoft.2016.06.003", "ISSN" : "13648152", "abstract" : "Modelers involved in environmental policy assessments are commonly confronted with the lack of uptake of model output by policy actors. Actors have different expectations of models, condensed into three quality criteria: credibility, salience, and legitimacy. The fulfilment of quality criteria is also dynamic as expectations vary, change, and possibly counteract each other. We present a checklist for modelers involved in model-based assessments that is aimed at the identification and monitoring of issues, limitations and trade-offs regarding model quality criteria. It draws upon the literature of integrated assessments as well as case study analysis of environmental policy assessments for the Dutch government, based on expert interviews and embedded experience. The checklist is intended to be consulted during assessments; its application may result in greater awareness among modelers involved in assessments regarding model quality criteria, and may positively affect the uptake of model-based knowledge from environmental policy assessments by policy actors.", "author" : [ { "dropping-particle" : "", "family" : "Voorn", "given" : "G A K", "non-dropping-particle" : "van", "parse-names" : false, "suffix" : "" }, { "dropping-particle" : "", "family" : "Verburg", "given" : "R W</w:instrText>
+        <w:instrText>ADDIN CSL_CITATION { "citationItems" : [ { "id" : "ITEM-1", "itemData" : { "DOI" : "10.1016/j.envsoft.2016.06.003", "ISSN" : "13648152", "abstract" : "Modelers involved in environmental policy assessments are commonly confronted with the lack of uptake of model output by policy actors. Actors have different expectations of models, condensed into three quality criteria: credibility, salience, and legitimacy. The fulfilment of quality criteria is also dynamic as expectations vary, change, and possibly counteract each other. We present a checklist for modelers involved in model-based assessments that is aimed at the identification and monitoring of issues, limitations and trade-offs regarding model quality criteria. It draws upon the literature of integrated assessments as well as case study analysis of environmental policy assessments for the Dutch government, based on expert interviews and embedded experience. The checklist is intended to be consulted during assessments; its application may result in greater awareness among modelers involved in assessments regarding model quality criteria, and may positively affect the uptake of model-based knowledge</w:instrText>
+      </w:r>
+      <w:r>
+        <w:rPr>
+          <w:rPrChange w:id="5" w:author="Joona Lehtomäki" w:date="2017-07-26T10:32:00Z">
+            <w:rPr>
+              <w:lang w:val="nl-NL"/>
+            </w:rPr>
+          </w:rPrChange>
+        </w:rPr>
+        <w:instrText xml:space="preserve"> from environmental policy assessments by policy actors.", "author" : [ { "dropping-particle" : "", "family" : "Voorn", "given" : "G A K", "non-dropping-particle" : "van", "parse-names" : false, "suffix" : "" }, { "dropping-particle" : "", "family" : "Verburg", "given" : "R W</w:instrText>
       </w:r>
       <w:r>
         <w:instrText>", "non-dropping-particle" : "", "parse-names" : false, "suffix" : "" }, { "dropping-particle" : "", "family" : "Kunseler", "given" : "E-M", "non-dropping-particle" : "", "parse-names" : false, "suffix" : "" }, { "dropping-particle" : "", "family" : "Vader", "given" : "J", "non-dropping-particle" : "", "parse-names" : false, "suffix" : "" }, { "dropping-particle" : "", "family" : "Janssen", "given" : "P H M", "non-dropping-particle" : "", "parse-names" : false, "suffix" : "" } ], "container-title" : "Environmental Modelling &amp; Software", "id" : "ITEM-1", "issued" : { "date-parts" : [ [ "2016" ] ] }, "page" : "224-236", "title" : "A checklist for model credibility, salience, and legitimacy to improve information transfer in environmental policy assessments", "type" : "article-journal", "volume" : "83" }, "uris" : [ "http://www.mendeley.com/documents/?uuid=d239b6fc-96d7-425d-9f1b-77bc29788aeb" ] } ], "mendeley" : { "formattedCitation" : "(van Voorn et al. 2016)", "plainTextFormattedCitation" : "(van Voorn et al. 2016)", "previouslyFormattedCitation" : "(van Voorn et al. 2016)" }, "properties" : { "noteIndex" : 0 }, "schema" : "https://github.com/citation-style-language/schema/raw/master/csl-citation.json" }</w:instrText>
@@ -11536,11 +11546,7 @@
         <w:t>B</w:t>
       </w:r>
       <w:r>
-        <w:t xml:space="preserve">). This is caused by ES variants </w:t>
-      </w:r>
-      <w:r>
-        <w:lastRenderedPageBreak/>
-        <w:t xml:space="preserve">having high priority rank in the former, and BD variants in the latter. </w:t>
+        <w:t xml:space="preserve">). This is caused by ES variants having high priority rank in the former, and BD variants in the latter. </w:t>
       </w:r>
     </w:p>
     <w:p>
@@ -11734,7 +11740,11 @@
         <w:t xml:space="preserve"> </w:t>
       </w:r>
       <w:r>
-        <w:t xml:space="preserve">do emphasize an important point: if balance between multiple feature groups is desired, then ZON or </w:t>
+        <w:t xml:space="preserve">do emphasize an important point: if balance between </w:t>
+      </w:r>
+      <w:r>
+        <w:lastRenderedPageBreak/>
+        <w:t xml:space="preserve">multiple feature groups is desired, then ZON or </w:t>
       </w:r>
       <w:commentRangeStart w:id="19"/>
       <w:r>
@@ -11938,6 +11948,7 @@
         <w:rPr>
           <w:bCs/>
         </w:rPr>
+        <w:lastRenderedPageBreak/>
         <w:t>The validity of the spatial priorities we have produced rests upon whether or not the core-principles of our methods</w:t>
       </w:r>
       <w:r>
@@ -11971,11 +11982,7 @@
         <w:t xml:space="preserve">In terms of richness, providing multiple ESs in the same location can certainly be desirable. However, </w:t>
       </w:r>
       <w:r>
-        <w:t xml:space="preserve">it is important to understand the conceptual and practical implications between ES capacity (the long-term potential of ecosystems to provide services under given management regimes) and ES flows (the </w:t>
-      </w:r>
-      <w:r>
-        <w:lastRenderedPageBreak/>
-        <w:t xml:space="preserve">actual use of ES), which is still different from ES demand  </w:t>
+        <w:t xml:space="preserve">it is important to understand the conceptual and practical implications between ES capacity (the long-term potential of ecosystems to provide services under given management regimes) and ES flows (the actual use of ES), which is still different from ES demand  </w:t>
       </w:r>
       <w:r>
         <w:fldChar w:fldCharType="begin" w:fldLock="1"/>
@@ -12309,7 +12316,11 @@
         <w:t xml:space="preserve">. </w:t>
       </w:r>
       <w:r>
-        <w:t xml:space="preserve">Furthermore, much of the work done has been concentrated on analyzing the co-occurrence of biodiversity and ESs in order to identify so-called “win-win” outcomes </w:t>
+        <w:t xml:space="preserve">Furthermore, much of the work done has been concentrated on analyzing the co-occurrence of biodiversity and ESs in order to identify so-called “win-win” </w:t>
+      </w:r>
+      <w:r>
+        <w:lastRenderedPageBreak/>
+        <w:t xml:space="preserve">outcomes </w:t>
       </w:r>
       <w:r>
         <w:fldChar w:fldCharType="begin" w:fldLock="1"/>
@@ -12387,11 +12398,7 @@
         <w:fldChar w:fldCharType="end"/>
       </w:r>
       <w:r>
-        <w:t xml:space="preserve"> reported a two to five-fold reduction in efficiency in a conservation area network </w:t>
-      </w:r>
-      <w:r>
-        <w:lastRenderedPageBreak/>
-        <w:t xml:space="preserve">built primarily either for ESs or biodiversity features as opposed to considering both simultaneously. When doing prioritization for both ESs and biodiversity features, the best strategy is to prioritize both separately and together in order to quantify the trade-offs involved </w:t>
+        <w:t xml:space="preserve"> reported a two to five-fold reduction in efficiency in a conservation area network built primarily either for ESs or biodiversity features as opposed to considering both simultaneously. When doing prioritization for both ESs and biodiversity features, the best strategy is to prioritize both separately and together in order to quantify the trade-offs involved </w:t>
       </w:r>
       <w:r>
         <w:fldChar w:fldCharType="begin" w:fldLock="1"/>
@@ -12624,7 +12631,11 @@
         <w:t xml:space="preserve">, executing RWR_ALL took approx. 10 minutes to complete, whereas ILP_ALL took approx. 2.5 hours and ZON_ALL approx. 2.6 days. </w:t>
       </w:r>
       <w:r>
-        <w:t xml:space="preserve">Such comparison, however, is useful only insofar as the spatial prioritization problem is kept very simple. </w:t>
+        <w:t xml:space="preserve">Such comparison, however, is useful only insofar as the spatial </w:t>
+      </w:r>
+      <w:r>
+        <w:lastRenderedPageBreak/>
+        <w:t xml:space="preserve">prioritization problem is kept very simple. </w:t>
       </w:r>
       <w:r>
         <w:t xml:space="preserve">The main reason for ZON taking much longer to complete is the iterative cell-removal process, which can also be considered a desired feature </w:t>
@@ -12636,11 +12647,7 @@
         <w:t>lacking in the two other methods.</w:t>
       </w:r>
       <w:r>
-        <w:t xml:space="preserve"> Simplicity and speed are both valuable features of a method supposed to provide support for </w:t>
-      </w:r>
-      <w:r>
-        <w:lastRenderedPageBreak/>
-        <w:t>decision-making, but both come with a prize: simple and fast methods may not be able to accommodate all the components required to model a real-life spatial prioritization problem</w:t>
+        <w:t xml:space="preserve"> Simplicity and speed are both valuable features of a method supposed to provide support for decision-making, but both come with a prize: simple and fast methods may not be able to accommodate all the components required to model a real-life spatial prioritization problem</w:t>
       </w:r>
       <w:r>
         <w:t xml:space="preserve"> (such as costs and</w:t>
@@ -13224,7 +13231,6 @@
           <w:sz w:val="22"/>
           <w:szCs w:val="22"/>
         </w:rPr>
-        <w:lastRenderedPageBreak/>
         <w:t>[TBA]</w:t>
       </w:r>
     </w:p>
@@ -13481,6 +13487,7 @@
           <w:noProof/>
           <w:szCs w:val="24"/>
         </w:rPr>
+        <w:lastRenderedPageBreak/>
         <w:t>Camm JD, Polasky S, Solow A, Csuti B (1996) A note on optimal algorithms for reserve site selection. Biol Conserv 78:353–355. doi: 10.1016/0006-3207(95)00132-8</w:t>
       </w:r>
     </w:p>
@@ -13502,15 +13509,7 @@
           <w:noProof/>
           <w:szCs w:val="24"/>
         </w:rPr>
-        <w:t xml:space="preserve">Casalegno S, Bennie JJ, Inger R, Gaston KJ (2014) Regional scale prioritisation for key ecosystem services, </w:t>
-      </w:r>
-      <w:r>
-        <w:rPr>
-          <w:noProof/>
-          <w:szCs w:val="24"/>
-        </w:rPr>
-        <w:lastRenderedPageBreak/>
-        <w:t>renewable energy production and urban development. PLoS One. doi: 10.1371/journal.pone.0107822</w:t>
+        <w:t>Casalegno S, Bennie JJ, Inger R, Gaston KJ (2014) Regional scale prioritisation for key ecosystem services, renewable energy production and urban development. PLoS One. doi: 10.1371/journal.pone.0107822</w:t>
       </w:r>
     </w:p>
     <w:p>
@@ -13699,7 +13698,15 @@
           <w:noProof/>
           <w:szCs w:val="24"/>
         </w:rPr>
-        <w:t>Durán AP, Duffy JP, Gaston KJ (2014) Exclusion of agricultural lands in spatial conservation prioritization strategies: consequences for biodiversity and ecosystem service representation. Proc R Soc B Biol Sci 281:1–9. doi: 10.1190/1.9781560802129.ch1</w:t>
+        <w:t xml:space="preserve">Durán AP, Duffy JP, Gaston KJ (2014) Exclusion of agricultural lands in spatial conservation prioritization strategies: consequences for biodiversity and ecosystem service representation. Proc R Soc B Biol Sci </w:t>
+      </w:r>
+      <w:r>
+        <w:rPr>
+          <w:noProof/>
+          <w:szCs w:val="24"/>
+        </w:rPr>
+        <w:lastRenderedPageBreak/>
+        <w:t>281:1–9. doi: 10.1190/1.9781560802129.ch1</w:t>
       </w:r>
     </w:p>
     <w:p>
@@ -13741,7 +13748,6 @@
           <w:noProof/>
           <w:szCs w:val="24"/>
         </w:rPr>
-        <w:lastRenderedPageBreak/>
         <w:t>Evans MC, Tulloch AIT, Law EA, et al (2015) Clear consideration of costs, condition and conservation benefits yields better planning outcomes. Biol Conserv 191:716–727. doi: 10.1016/j.biocon.2015.08.023</w:t>
       </w:r>
     </w:p>
@@ -13931,6 +13937,7 @@
           <w:noProof/>
           <w:szCs w:val="24"/>
         </w:rPr>
+        <w:lastRenderedPageBreak/>
         <w:t>Kareksela S, Moilanen A, Tuominen S, Kotiaho JS (2013) Use of Inverse Spatial Conservation Prioritization to Avoid Biological Diversity Loss Outside Protected Areas. Conserv Biol 27:1294–1303. doi: 10.1111/cobi.12146</w:t>
       </w:r>
     </w:p>
@@ -13952,7 +13959,6 @@
           <w:noProof/>
           <w:szCs w:val="24"/>
         </w:rPr>
-        <w:lastRenderedPageBreak/>
         <w:t>Keisler J, Linkov I (2014) Environment models and decisions. Environ Syst Decis 34:369–372. doi: 10.1007/s10669-014-9515-4</w:t>
       </w:r>
     </w:p>
@@ -14121,7 +14127,15 @@
           <w:noProof/>
           <w:szCs w:val="24"/>
         </w:rPr>
-        <w:t>Laitila J, Moilanen A (2012) Use of many low-level conservation targets reduces high-level conservation performance. Ecol Modell 247:40–47. doi: 10.1016/j.ecolmodel.2012.08.010</w:t>
+        <w:t xml:space="preserve">Laitila J, Moilanen A (2012) Use of many low-level conservation targets reduces high-level conservation </w:t>
+      </w:r>
+      <w:r>
+        <w:rPr>
+          <w:noProof/>
+          <w:szCs w:val="24"/>
+        </w:rPr>
+        <w:lastRenderedPageBreak/>
+        <w:t>performance. Ecol Modell 247:40–47. doi: 10.1016/j.ecolmodel.2012.08.010</w:t>
       </w:r>
     </w:p>
     <w:p>
@@ -14142,15 +14156,7 @@
           <w:noProof/>
           <w:szCs w:val="24"/>
         </w:rPr>
-        <w:t xml:space="preserve">Langemeyer J, Haase D, Elmqvist T, et al (2016) Bridging the gap between ecosystem service assessments and landuse planning through Multi-Criteria Decision Analysis (MCDA). Environ Sci Policy 62:45–56. doi: </w:t>
-      </w:r>
-      <w:r>
-        <w:rPr>
-          <w:noProof/>
-          <w:szCs w:val="24"/>
-        </w:rPr>
-        <w:lastRenderedPageBreak/>
-        <w:t>10.1016/j.envsci.2016.02.013</w:t>
+        <w:t>Langemeyer J, Haase D, Elmqvist T, et al (2016) Bridging the gap between ecosystem service assessments and landuse planning through Multi-Criteria Decision Analysis (MCDA). Environ Sci Policy 62:45–56. doi: 10.1016/j.envsci.2016.02.013</w:t>
       </w:r>
     </w:p>
     <w:p>
@@ -14339,7 +14345,15 @@
           <w:noProof/>
           <w:szCs w:val="24"/>
         </w:rPr>
-        <w:t>Matthews KB, Rivington M, Blackstock K, et al (2010) Raising the bar? The challenges of evaluating the outcomes of environmental modelling and software. Environ Model Softw 1–11. doi: 10.1016/j.envsoft.2010.03.031</w:t>
+        <w:t xml:space="preserve">Matthews KB, Rivington M, Blackstock K, et al (2010) Raising the bar? The challenges of evaluating the outcomes of environmental modelling and software. Environ Model Softw 1–11. doi: </w:t>
+      </w:r>
+      <w:r>
+        <w:rPr>
+          <w:noProof/>
+          <w:szCs w:val="24"/>
+        </w:rPr>
+        <w:lastRenderedPageBreak/>
+        <w:t>10.1016/j.envsoft.2010.03.031</w:t>
       </w:r>
     </w:p>
     <w:p>
@@ -14381,7 +14395,6 @@
           <w:noProof/>
           <w:szCs w:val="24"/>
         </w:rPr>
-        <w:lastRenderedPageBreak/>
         <w:t>Meyer C, Kreft H, Guralnick R, Jetz W (2015) Global priorities for an effective information basis of biodiversity distributions. Nat Commun 6:1–8. doi: 10.1038/ncomms9221</w:t>
       </w:r>
     </w:p>
@@ -14592,6 +14605,7 @@
           <w:noProof/>
           <w:szCs w:val="24"/>
         </w:rPr>
+        <w:lastRenderedPageBreak/>
         <w:t xml:space="preserve">Python Development Team (2016) Python Language Reference, version 3.5. </w:t>
       </w:r>
     </w:p>
@@ -14634,7 +14648,6 @@
           <w:noProof/>
           <w:szCs w:val="24"/>
         </w:rPr>
-        <w:lastRenderedPageBreak/>
         <w:t>Rinne J, Primmer E (2016) A Case Study of Ecosystem Services in Urban Planning in Finland: Benefits, Rights and Responsibilities. J Environ Policy Plan 18:286–305. doi: 10.1080/1523908X.2015.1076721</w:t>
       </w:r>
     </w:p>
@@ -14824,6 +14837,7 @@
           <w:noProof/>
           <w:szCs w:val="24"/>
         </w:rPr>
+        <w:lastRenderedPageBreak/>
         <w:t>Thomas CD, Anderson BJ, Moilanen A, et al (2012) Reconciling biodiversity and carbon conservation. Ecol Lett 16:39–47. doi: 10.1111/ele.12054</w:t>
       </w:r>
     </w:p>
@@ -14845,15 +14859,7 @@
           <w:noProof/>
           <w:szCs w:val="24"/>
         </w:rPr>
-        <w:t xml:space="preserve">Thomson J, Moilanen A, Vesk PA, et al (2009) Where and when to revegetate: a quantitative method for </w:t>
-      </w:r>
-      <w:r>
-        <w:rPr>
-          <w:noProof/>
-          <w:szCs w:val="24"/>
-        </w:rPr>
-        <w:lastRenderedPageBreak/>
-        <w:t>scheduling landscape reconstruction. Ecol Appl 19:817–828. doi: 10.1890/08-0915.1</w:t>
+        <w:t>Thomson J, Moilanen A, Vesk PA, et al (2009) Where and when to revegetate: a quantitative method for scheduling landscape reconstruction. Ecol Appl 19:817–828. doi: 10.1890/08-0915.1</w:t>
       </w:r>
     </w:p>
     <w:p>
@@ -15063,6 +15069,7 @@
           <w:noProof/>
           <w:szCs w:val="24"/>
         </w:rPr>
+        <w:lastRenderedPageBreak/>
         <w:t>Wilson KA, Law EA (2016) How to Avoid Underselling Biodiversity with Ecosystem Services: A Response to Silvertown. Trends Ecol Evol xx:2014–2015. doi: 10.1016/j.tree.2016.03.002</w:t>
       </w:r>
     </w:p>
@@ -15084,15 +15091,7 @@
           <w:noProof/>
           <w:szCs w:val="24"/>
         </w:rPr>
-        <w:t xml:space="preserve">Wilson KA, Underwood EC, Morrison SA, et al (2007) Conserving biodiversity efficiently: what to do, where, and </w:t>
-      </w:r>
-      <w:r>
-        <w:rPr>
-          <w:noProof/>
-          <w:szCs w:val="24"/>
-        </w:rPr>
-        <w:lastRenderedPageBreak/>
-        <w:t>when. PLoS Biol 5:12. doi: 10.1371/journal.pbio.0050223</w:t>
+        <w:t>Wilson KA, Underwood EC, Morrison SA, et al (2007) Conserving biodiversity efficiently: what to do, where, and when. PLoS Biol 5:12. doi: 10.1371/journal.pbio.0050223</w:t>
       </w:r>
     </w:p>
     <w:p>
@@ -15256,6 +15255,7 @@
           <w:b/>
           <w:bCs/>
         </w:rPr>
+        <w:lastRenderedPageBreak/>
         <w:t>Figure 3</w:t>
       </w:r>
       <w:r>
@@ -15307,7 +15307,6 @@
           <w:b/>
           <w:bCs/>
         </w:rPr>
-        <w:lastRenderedPageBreak/>
         <w:t>Figure 4</w:t>
       </w:r>
       <w:r>
@@ -15565,6 +15564,9 @@
     </w:p>
     <w:p>
       <w:pPr>
+        <w:tabs>
+          <w:tab w:val="left" w:pos="5700"/>
+        </w:tabs>
         <w:suppressAutoHyphens w:val="0"/>
         <w:spacing w:line="480" w:lineRule="auto"/>
         <w:jc w:val="center"/>
@@ -15578,10 +15580,10 @@
           <w:noProof/>
         </w:rPr>
         <w:drawing>
-          <wp:inline distT="0" distB="0" distL="0" distR="0" wp14:anchorId="32C1A04A" wp14:editId="492EFD04">
-            <wp:extent cx="6363023" cy="5575625"/>
-            <wp:effectExtent l="0" t="0" r="0" b="6350"/>
-            <wp:docPr id="14" name="Picture 14"/>
+          <wp:inline distT="0" distB="0" distL="0" distR="0" wp14:anchorId="4392669F" wp14:editId="45AC8069">
+            <wp:extent cx="5878623" cy="7406640"/>
+            <wp:effectExtent l="0" t="0" r="8255" b="3810"/>
+            <wp:docPr id="2" name="Picture 2" descr="E:\Projects\VU\OPERAs\SP2\priocomp\reports\figures\figure02\08_figure_02.png"/>
             <wp:cNvGraphicFramePr>
               <a:graphicFrameLocks xmlns:a="http://schemas.openxmlformats.org/drawingml/2006/main" noChangeAspect="1"/>
             </wp:cNvGraphicFramePr>
@@ -15589,7 +15591,7 @@
               <a:graphicData uri="http://schemas.openxmlformats.org/drawingml/2006/picture">
                 <pic:pic xmlns:pic="http://schemas.openxmlformats.org/drawingml/2006/picture">
                   <pic:nvPicPr>
-                    <pic:cNvPr id="0" name="Picture 5" descr="E:\Projects\VU\OPERAs\SP2\priocomp\reports\figures\figure02\04_figure_02_nocosts.png"/>
+                    <pic:cNvPr id="0" name="Picture 1" descr="E:\Projects\VU\OPERAs\SP2\priocomp\reports\figures\figure02\08_figure_02.png"/>
                     <pic:cNvPicPr>
                       <a:picLocks noChangeAspect="1" noChangeArrowheads="1"/>
                     </pic:cNvPicPr>
@@ -15602,6 +15604,7 @@
                         </a:ext>
                       </a:extLst>
                     </a:blip>
+                    <a:srcRect/>
                     <a:stretch>
                       <a:fillRect/>
                     </a:stretch>
@@ -15609,7 +15612,7 @@
                   <pic:spPr bwMode="auto">
                     <a:xfrm>
                       <a:off x="0" y="0"/>
-                      <a:ext cx="6363023" cy="5575625"/>
+                      <a:ext cx="5879112" cy="7407257"/>
                     </a:xfrm>
                     <a:prstGeom prst="rect">
                       <a:avLst/>
@@ -15656,10 +15659,10 @@
           <w:noProof/>
         </w:rPr>
         <w:drawing>
-          <wp:inline distT="0" distB="0" distL="0" distR="0" wp14:anchorId="2AAD5CE5" wp14:editId="57D179E2">
-            <wp:extent cx="6321425" cy="3792854"/>
-            <wp:effectExtent l="0" t="0" r="3175" b="0"/>
-            <wp:docPr id="12" name="Picture 12"/>
+          <wp:inline distT="0" distB="0" distL="0" distR="0" wp14:anchorId="4F7FF602" wp14:editId="38B3F60C">
+            <wp:extent cx="6332220" cy="6423660"/>
+            <wp:effectExtent l="0" t="0" r="0" b="0"/>
+            <wp:docPr id="4" name="Picture 4" descr="E:\Projects\VU\OPERAs\SP2\priocomp\reports\figures\figure03\05_figure_03_combined.png"/>
             <wp:cNvGraphicFramePr>
               <a:graphicFrameLocks xmlns:a="http://schemas.openxmlformats.org/drawingml/2006/main" noChangeAspect="1"/>
             </wp:cNvGraphicFramePr>
@@ -15667,7 +15670,7 @@
               <a:graphicData uri="http://schemas.openxmlformats.org/drawingml/2006/picture">
                 <pic:pic xmlns:pic="http://schemas.openxmlformats.org/drawingml/2006/picture">
                   <pic:nvPicPr>
-                    <pic:cNvPr id="0" name="Picture 3" descr="E:\Projects\VU\OPERAs\SP2\priocomp\reports\figures\figure03\03_figure_03_nocosts.png"/>
+                    <pic:cNvPr id="0" name="Picture 2" descr="E:\Projects\VU\OPERAs\SP2\priocomp\reports\figures\figure03\05_figure_03_combined.png"/>
                     <pic:cNvPicPr>
                       <a:picLocks noChangeAspect="1" noChangeArrowheads="1"/>
                     </pic:cNvPicPr>
@@ -15680,6 +15683,7 @@
                         </a:ext>
                       </a:extLst>
                     </a:blip>
+                    <a:srcRect/>
                     <a:stretch>
                       <a:fillRect/>
                     </a:stretch>
@@ -15687,7 +15691,7 @@
                   <pic:spPr bwMode="auto">
                     <a:xfrm>
                       <a:off x="0" y="0"/>
-                      <a:ext cx="6321425" cy="3792854"/>
+                      <a:ext cx="6332220" cy="6423660"/>
                     </a:xfrm>
                     <a:prstGeom prst="rect">
                       <a:avLst/>
@@ -15727,105 +15731,11 @@
         <w:rPr>
           <w:noProof/>
         </w:rPr>
-        <mc:AlternateContent>
-          <mc:Choice Requires="wps">
-            <w:drawing>
-              <wp:anchor distT="0" distB="0" distL="114300" distR="114300" simplePos="0" relativeHeight="251659264" behindDoc="0" locked="0" layoutInCell="1" allowOverlap="1" wp14:anchorId="1A3DB1E3" wp14:editId="4BDE22B0">
-                <wp:simplePos x="0" y="0"/>
-                <wp:positionH relativeFrom="column">
-                  <wp:posOffset>504411</wp:posOffset>
-                </wp:positionH>
-                <wp:positionV relativeFrom="paragraph">
-                  <wp:posOffset>4272749</wp:posOffset>
-                </wp:positionV>
-                <wp:extent cx="294198" cy="286247"/>
-                <wp:effectExtent l="19050" t="19050" r="10795" b="19050"/>
-                <wp:wrapNone/>
-                <wp:docPr id="8" name="Rectangle 8"/>
-                <wp:cNvGraphicFramePr/>
-                <a:graphic xmlns:a="http://schemas.openxmlformats.org/drawingml/2006/main">
-                  <a:graphicData uri="http://schemas.microsoft.com/office/word/2010/wordprocessingShape">
-                    <wps:wsp>
-                      <wps:cNvSpPr/>
-                      <wps:spPr>
-                        <a:xfrm>
-                          <a:off x="0" y="0"/>
-                          <a:ext cx="294198" cy="286247"/>
-                        </a:xfrm>
-                        <a:prstGeom prst="rect">
-                          <a:avLst/>
-                        </a:prstGeom>
-                        <a:noFill/>
-                        <a:ln w="28575">
-                          <a:solidFill>
-                            <a:srgbClr val="FF0000"/>
-                          </a:solidFill>
-                        </a:ln>
-                      </wps:spPr>
-                      <wps:style>
-                        <a:lnRef idx="2">
-                          <a:schemeClr val="accent1">
-                            <a:shade val="50000"/>
-                          </a:schemeClr>
-                        </a:lnRef>
-                        <a:fillRef idx="1">
-                          <a:schemeClr val="accent1"/>
-                        </a:fillRef>
-                        <a:effectRef idx="0">
-                          <a:schemeClr val="accent1"/>
-                        </a:effectRef>
-                        <a:fontRef idx="minor">
-                          <a:schemeClr val="lt1"/>
-                        </a:fontRef>
-                      </wps:style>
-                      <wps:txbx>
-                        <w:txbxContent>
-                          <w:p>
-                            <w:pPr>
-                              <w:jc w:val="center"/>
-                            </w:pPr>
-                          </w:p>
-                        </w:txbxContent>
-                      </wps:txbx>
-                      <wps:bodyPr rot="0" spcFirstLastPara="0" vertOverflow="overflow" horzOverflow="overflow" vert="horz" wrap="square" lIns="91440" tIns="45720" rIns="91440" bIns="45720" numCol="1" spcCol="0" rtlCol="0" fromWordArt="0" anchor="ctr" anchorCtr="0" forceAA="0" compatLnSpc="1">
-                        <a:prstTxWarp prst="textNoShape">
-                          <a:avLst/>
-                        </a:prstTxWarp>
-                        <a:noAutofit/>
-                      </wps:bodyPr>
-                    </wps:wsp>
-                  </a:graphicData>
-                </a:graphic>
-              </wp:anchor>
-            </w:drawing>
-          </mc:Choice>
-          <mc:Fallback>
-            <w:pict>
-              <v:rect w14:anchorId="1A3DB1E3" id="Rectangle 8" o:spid="_x0000_s1026" style="position:absolute;left:0;text-align:left;margin-left:39.7pt;margin-top:336.45pt;width:23.15pt;height:22.55pt;z-index:251659264;visibility:visible;mso-wrap-style:square;mso-wrap-distance-left:9pt;mso-wrap-distance-top:0;mso-wrap-distance-right:9pt;mso-wrap-distance-bottom:0;mso-position-horizontal:absolute;mso-position-horizontal-relative:text;mso-position-vertical:absolute;mso-position-vertical-relative:text;v-text-anchor:middle" o:gfxdata="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" filled="f" strokecolor="red" strokeweight="2.25pt">
-                <v:textbox>
-                  <w:txbxContent>
-                    <w:p>
-                      <w:pPr>
-                        <w:jc w:val="center"/>
-                      </w:pPr>
-                    </w:p>
-                  </w:txbxContent>
-                </v:textbox>
-              </v:rect>
-            </w:pict>
-          </mc:Fallback>
-        </mc:AlternateContent>
-      </w:r>
-      <w:commentRangeStart w:id="24"/>
-      <w:r>
-        <w:rPr>
-          <w:noProof/>
-        </w:rPr>
         <w:drawing>
-          <wp:inline distT="0" distB="0" distL="0" distR="0" wp14:anchorId="23E58FE2" wp14:editId="38CD91B1">
-            <wp:extent cx="5915291" cy="6409442"/>
+          <wp:inline distT="0" distB="0" distL="0" distR="0" wp14:anchorId="35F8B344" wp14:editId="511BEEB1">
+            <wp:extent cx="6324600" cy="5913120"/>
             <wp:effectExtent l="0" t="0" r="0" b="0"/>
-            <wp:docPr id="13" name="Picture 13"/>
+            <wp:docPr id="6" name="Picture 6" descr="E:\Projects\VU\OPERAs\SP2\priocomp\reports\figures\figure04\01_figure_04.png"/>
             <wp:cNvGraphicFramePr>
               <a:graphicFrameLocks xmlns:a="http://schemas.openxmlformats.org/drawingml/2006/main" noChangeAspect="1"/>
             </wp:cNvGraphicFramePr>
@@ -15833,12 +15743,12 @@
               <a:graphicData uri="http://schemas.openxmlformats.org/drawingml/2006/picture">
                 <pic:pic xmlns:pic="http://schemas.openxmlformats.org/drawingml/2006/picture">
                   <pic:nvPicPr>
-                    <pic:cNvPr id="0" name="Picture 4" descr="E:\Projects\VU\OPERAs\SP2\priocomp\reports\figures\figure04\05_figure_04_nocosts_combined.png"/>
+                    <pic:cNvPr id="0" name="Picture 3" descr="E:\Projects\VU\OPERAs\SP2\priocomp\reports\figures\figure04\01_figure_04.png"/>
                     <pic:cNvPicPr>
                       <a:picLocks noChangeAspect="1" noChangeArrowheads="1"/>
                     </pic:cNvPicPr>
                   </pic:nvPicPr>
-                  <pic:blipFill rotWithShape="1">
+                  <pic:blipFill>
                     <a:blip r:embed="rId14" cstate="print">
                       <a:extLst>
                         <a:ext uri="{28A0092B-C50C-407E-A947-70E740481C1C}">
@@ -15846,13 +15756,15 @@
                         </a:ext>
                       </a:extLst>
                     </a:blip>
-                    <a:srcRect t="4840"/>
-                    <a:stretch/>
+                    <a:srcRect/>
+                    <a:stretch>
+                      <a:fillRect/>
+                    </a:stretch>
                   </pic:blipFill>
                   <pic:spPr bwMode="auto">
                     <a:xfrm>
                       <a:off x="0" y="0"/>
-                      <a:ext cx="5917146" cy="6411452"/>
+                      <a:ext cx="6324600" cy="5913120"/>
                     </a:xfrm>
                     <a:prstGeom prst="rect">
                       <a:avLst/>
@@ -15861,11 +15773,6 @@
                     <a:ln>
                       <a:noFill/>
                     </a:ln>
-                    <a:extLst>
-                      <a:ext uri="{53640926-AAD7-44D8-BBD7-CCE9431645EC}">
-                        <a14:shadowObscured xmlns:a14="http://schemas.microsoft.com/office/drawing/2010/main"/>
-                      </a:ext>
-                    </a:extLst>
                   </pic:spPr>
                 </pic:pic>
               </a:graphicData>
@@ -15873,13 +15780,8 @@
           </wp:inline>
         </w:drawing>
       </w:r>
-      <w:commentRangeEnd w:id="24"/>
-      <w:r>
-        <w:rPr>
-          <w:rStyle w:val="CommentReference"/>
-        </w:rPr>
-        <w:commentReference w:id="24"/>
-      </w:r>
+      <w:bookmarkStart w:id="24" w:name="_GoBack"/>
+      <w:bookmarkEnd w:id="24"/>
     </w:p>
     <w:p>
       <w:pPr>
@@ -37648,8 +37550,6 @@
           <w:sz w:val="20"/>
         </w:rPr>
       </w:pPr>
-      <w:bookmarkStart w:id="3" w:name="_GoBack"/>
-      <w:bookmarkEnd w:id="3"/>
       <w:r>
         <w:annotationRef/>
       </w:r>
@@ -37679,7 +37579,7 @@
       </w:r>
     </w:p>
   </w:comment>
-  <w:comment w:id="4" w:author="Joona Lehtomäki" w:date="2017-06-15T10:03:00Z" w:initials="JL">
+  <w:comment w:id="3" w:author="Joona Lehtomäki" w:date="2017-06-15T10:03:00Z" w:initials="JL">
     <w:p>
       <w:pPr>
         <w:pStyle w:val="CommentText"/>
@@ -37695,7 +37595,7 @@
       </w:r>
     </w:p>
   </w:comment>
-  <w:comment w:id="5" w:author="Joona Lehtomäki" w:date="2016-11-13T10:26:00Z" w:initials="JL">
+  <w:comment w:id="4" w:author="Joona Lehtomäki" w:date="2016-11-13T10:26:00Z" w:initials="JL">
     <w:p>
       <w:pPr>
         <w:overflowPunct w:val="0"/>
@@ -38068,22 +37968,6 @@
       </w:r>
       <w:r>
         <w:t>If not requested by the journal I would omit this section as it will double the before and the abstract</w:t>
-      </w:r>
-    </w:p>
-  </w:comment>
-  <w:comment w:id="24" w:author="Joona Lehtomäki" w:date="2017-04-03T14:50:00Z" w:initials="JL">
-    <w:p>
-      <w:pPr>
-        <w:pStyle w:val="CommentText"/>
-      </w:pPr>
-      <w:r>
-        <w:rPr>
-          <w:rStyle w:val="CommentReference"/>
-        </w:rPr>
-        <w:annotationRef/>
-      </w:r>
-      <w:r>
-        <w:t>What’s going on with RWR_ALL / ILP_ALL? RWR_ES / ILP_ES and RWR_BD / ILP_BD are practically the same, why isn’t this the case for RWR_ALL / ILP_ALL? Check implementation.</w:t>
       </w:r>
     </w:p>
   </w:comment>
@@ -38152,7 +38036,6 @@
   <w15:commentEx w15:paraId="04B29FD6" w15:done="0"/>
   <w15:commentEx w15:paraId="53AA93AE" w15:done="0"/>
   <w15:commentEx w15:paraId="11B193B8" w15:done="0"/>
-  <w15:commentEx w15:paraId="04475EBD" w15:done="0"/>
   <w15:commentEx w15:paraId="3D7D15B3" w15:done="0"/>
 </w15:commentsEx>
 </file>
@@ -38176,7 +38059,6 @@
   <w16cid:commentId w16cid:paraId="04B29FD6" w16cid:durableId="1D0DC4D5"/>
   <w16cid:commentId w16cid:paraId="53AA93AE" w16cid:durableId="1D0DC4D6"/>
   <w16cid:commentId w16cid:paraId="11B193B8" w16cid:durableId="1D0DC4D7"/>
-  <w16cid:commentId w16cid:paraId="04475EBD" w16cid:durableId="1D0DC4D8"/>
   <w16cid:commentId w16cid:paraId="3D7D15B3" w16cid:durableId="1D0DC4D9"/>
 </w16cid:commentsIds>
 </file>
@@ -41193,7 +41075,7 @@
 </file>
 
 <file path=customXml/itemProps1.xml><?xml version="1.0" encoding="utf-8"?>
-<ds:datastoreItem xmlns:ds="http://schemas.openxmlformats.org/officeDocument/2006/customXml" ds:itemID="{EE192F49-DBAA-471F-AF69-8CA87D7263D8}">
+<ds:datastoreItem xmlns:ds="http://schemas.openxmlformats.org/officeDocument/2006/customXml" ds:itemID="{E0142716-2FEC-413D-8630-FD5162B4ABAD}">
   <ds:schemaRefs>
     <ds:schemaRef ds:uri="http://schemas.openxmlformats.org/officeDocument/2006/bibliography"/>
   </ds:schemaRefs>

</xml_diff>